<commit_message>
Add database model and use case diagram
</commit_message>
<xml_diff>
--- a/Dokumentacja.docx
+++ b/Dokumentacja.docx
@@ -282,6 +282,7 @@
                                     <w:color w:val="262626" w:themeColor="text1" w:themeTint="D9"/>
                                     <w:sz w:val="32"/>
                                     <w:szCs w:val="32"/>
+                                    <w:lang w:val="pl-PL"/>
                                   </w:rPr>
                                   <w:alias w:val="Author"/>
                                   <w:tag w:val=""/>
@@ -299,6 +300,7 @@
                                         <w:color w:val="262626" w:themeColor="text1" w:themeTint="D9"/>
                                         <w:sz w:val="28"/>
                                         <w:szCs w:val="28"/>
+                                        <w:lang w:val="pl-PL"/>
                                       </w:rPr>
                                     </w:pPr>
                                     <w:r>
@@ -307,6 +309,7 @@
                                         <w:color w:val="262626" w:themeColor="text1" w:themeTint="D9"/>
                                         <w:sz w:val="32"/>
                                         <w:szCs w:val="32"/>
+                                        <w:lang w:val="pl-PL"/>
                                       </w:rPr>
                                       <w:t>Julia Łaska</w:t>
                                     </w:r>
@@ -433,7 +436,11 @@
               </mc:Choice>
               <mc:Fallback>
                 <w:pict>
-                  <v:shape w14:anchorId="035EE305" id="Text Box 22" o:spid="_x0000_s1027" type="#_x0000_t202" style="position:absolute;margin-left:0;margin-top:0;width:453pt;height:51.4pt;z-index:251661312;visibility:visible;mso-wrap-style:square;mso-width-percent:734;mso-height-percent:80;mso-left-percent:150;mso-top-percent:837;mso-wrap-distance-left:9pt;mso-wrap-distance-top:0;mso-wrap-distance-right:9pt;mso-wrap-distance-bottom:0;mso-position-horizontal-relative:page;mso-position-vertical-relative:page;mso-width-percent:734;mso-height-percent:80;mso-left-percent:150;mso-top-percent:837;mso-width-relative:page;mso-height-relative:page;v-text-anchor:bottom" o:gfxdata="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" filled="f" stroked="f" strokeweight=".5pt">
+                  <v:shapetype w14:anchorId="035EE305" id="_x0000_t202" coordsize="21600,21600" o:spt="202" path="m,l,21600r21600,l21600,xe">
+                    <v:stroke joinstyle="miter"/>
+                    <v:path gradientshapeok="t" o:connecttype="rect"/>
+                  </v:shapetype>
+                  <v:shape id="Text Box 22" o:spid="_x0000_s1027" type="#_x0000_t202" style="position:absolute;margin-left:0;margin-top:0;width:453pt;height:51.4pt;z-index:251661312;visibility:visible;mso-wrap-style:square;mso-width-percent:734;mso-height-percent:80;mso-left-percent:150;mso-top-percent:837;mso-wrap-distance-left:9pt;mso-wrap-distance-top:0;mso-wrap-distance-right:9pt;mso-wrap-distance-bottom:0;mso-position-horizontal-relative:page;mso-position-vertical-relative:page;mso-width-percent:734;mso-height-percent:80;mso-left-percent:150;mso-top-percent:837;mso-width-relative:page;mso-height-relative:page;v-text-anchor:bottom" o:gfxdata="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" filled="f" stroked="f" strokeweight=".5pt">
                     <v:textbox inset="0,0,0,0">
                       <w:txbxContent>
                         <w:sdt>
@@ -443,6 +450,7 @@
                               <w:color w:val="262626" w:themeColor="text1" w:themeTint="D9"/>
                               <w:sz w:val="32"/>
                               <w:szCs w:val="32"/>
+                              <w:lang w:val="pl-PL"/>
                             </w:rPr>
                             <w:alias w:val="Author"/>
                             <w:tag w:val=""/>
@@ -460,6 +468,7 @@
                                   <w:color w:val="262626" w:themeColor="text1" w:themeTint="D9"/>
                                   <w:sz w:val="28"/>
                                   <w:szCs w:val="28"/>
+                                  <w:lang w:val="pl-PL"/>
                                 </w:rPr>
                               </w:pPr>
                               <w:r>
@@ -468,6 +477,7 @@
                                   <w:color w:val="262626" w:themeColor="text1" w:themeTint="D9"/>
                                   <w:sz w:val="32"/>
                                   <w:szCs w:val="32"/>
+                                  <w:lang w:val="pl-PL"/>
                                 </w:rPr>
                                 <w:t>Julia Łaska</w:t>
                               </w:r>
@@ -1044,16 +1054,19 @@
     </w:sdt>
     <w:p>
       <w:pPr>
+        <w:pStyle w:val="Heading1"/>
         <w:jc w:val="center"/>
         <w:rPr>
-          <w:sz w:val="32"/>
-          <w:szCs w:val="32"/>
-        </w:rPr>
-      </w:pPr>
-      <w:r>
-        <w:rPr>
-          <w:sz w:val="32"/>
-          <w:szCs w:val="32"/>
+          <w:sz w:val="36"/>
+          <w:szCs w:val="36"/>
+          <w:lang w:val="pl-PL"/>
+        </w:rPr>
+      </w:pPr>
+      <w:r>
+        <w:rPr>
+          <w:sz w:val="36"/>
+          <w:szCs w:val="36"/>
+          <w:lang w:val="pl-PL"/>
         </w:rPr>
         <w:lastRenderedPageBreak/>
         <w:t>Wykrywanie emocji w tekście</w:t>
@@ -1061,6 +1074,13 @@
     </w:p>
     <w:p>
       <w:pPr>
+        <w:rPr>
+          <w:lang w:val="pl-PL"/>
+        </w:rPr>
+      </w:pPr>
+    </w:p>
+    <w:p>
+      <w:pPr>
         <w:ind w:firstLine="720"/>
         <w:rPr>
           <w:lang w:val="pl-PL"/>
@@ -1124,7 +1144,19 @@
         <w:rPr>
           <w:lang w:val="pl-PL"/>
         </w:rPr>
-        <w:t xml:space="preserve"> użytkownikom zamieszczanie swoich wpisów tekstowych oraz wykrywanie emocji zawartych w tych wpisach. Dzięki zastosowaniu technik uczenia maszynowego, aplikacja może przetwarzać wpisy i dostarczać informacje o emocjach, które są w nich wyrażone.</w:t>
+        <w:t xml:space="preserve"> użytkowniko</w:t>
+      </w:r>
+      <w:r>
+        <w:rPr>
+          <w:lang w:val="pl-PL"/>
+        </w:rPr>
+        <w:t>wi</w:t>
+      </w:r>
+      <w:r>
+        <w:rPr>
+          <w:lang w:val="pl-PL"/>
+        </w:rPr>
+        <w:t xml:space="preserve"> zamieszczanie swoich wpisów tekstowych oraz wykrywanie emocji zawartych w tych wpisach. Dzięki zastosowaniu technik uczenia maszynowego, aplikacja może przetwarzać wpisy i dostarczać informacje o emocjach, które są w nich wyrażone.</w:t>
       </w:r>
     </w:p>
     <w:p>
@@ -1186,7 +1218,19 @@
         <w:rPr>
           <w:lang w:val="pl-PL"/>
         </w:rPr>
-        <w:t xml:space="preserve">Wprowadzanie wpisów: Aplikacja powinna umożliwiać użytkownikom wprowadzanie swoich </w:t>
+        <w:t>Wprowadzanie wpisów: Aplikacja powinna umożliwiać użytkowniko</w:t>
+      </w:r>
+      <w:r>
+        <w:rPr>
+          <w:lang w:val="pl-PL"/>
+        </w:rPr>
+        <w:t>wi</w:t>
+      </w:r>
+      <w:r>
+        <w:rPr>
+          <w:lang w:val="pl-PL"/>
+        </w:rPr>
+        <w:t xml:space="preserve"> wprowadzanie swoich </w:t>
       </w:r>
       <w:r>
         <w:rPr>
@@ -1377,268 +1421,12 @@
     </w:p>
     <w:p>
       <w:pPr>
-        <w:rPr>
-          <w:lang w:val="pl-PL"/>
-        </w:rPr>
-      </w:pPr>
-      <w:r>
-        <w:rPr>
-          <w:lang w:val="pl-PL"/>
-        </w:rPr>
-        <w:t>Mam zamiar przeprowadzić parę prób, sprawdzających, które z sposobów są najskuteczniejsze. Poza uczeniem maszynowym był</w:t>
-      </w:r>
-      <w:r>
-        <w:rPr>
-          <w:lang w:val="pl-PL"/>
-        </w:rPr>
-        <w:t>y</w:t>
-      </w:r>
-      <w:r>
-        <w:rPr>
-          <w:lang w:val="pl-PL"/>
-        </w:rPr>
-        <w:t>by to</w:t>
-      </w:r>
-      <w:r>
-        <w:rPr>
-          <w:lang w:val="pl-PL"/>
-        </w:rPr>
-        <w:t xml:space="preserve"> dwa podejścia, </w:t>
-      </w:r>
-      <w:r>
-        <w:rPr>
-          <w:lang w:val="pl-PL"/>
-        </w:rPr>
-        <w:t>m</w:t>
-      </w:r>
-      <w:r>
-        <w:rPr>
-          <w:lang w:val="pl-PL"/>
-        </w:rPr>
-        <w:t>etoda oparta na słowach kluczowych</w:t>
-      </w:r>
-      <w:r>
-        <w:rPr>
-          <w:lang w:val="pl-PL"/>
-        </w:rPr>
-        <w:t>,</w:t>
-      </w:r>
-      <w:r>
-        <w:rPr>
-          <w:lang w:val="pl-PL"/>
-        </w:rPr>
-        <w:t xml:space="preserve"> a także </w:t>
-      </w:r>
-      <w:r>
-        <w:rPr>
-          <w:lang w:val="pl-PL"/>
-        </w:rPr>
-        <w:t>a</w:t>
-      </w:r>
-      <w:r>
-        <w:rPr>
-          <w:lang w:val="pl-PL"/>
-        </w:rPr>
-        <w:t>naliza sentymentu</w:t>
-      </w:r>
-      <w:r>
-        <w:rPr>
-          <w:lang w:val="pl-PL"/>
-        </w:rPr>
-        <w:t xml:space="preserve"> uwzględniająca </w:t>
-      </w:r>
-      <w:r>
-        <w:rPr>
-          <w:lang w:val="pl-PL"/>
-        </w:rPr>
-        <w:t>ogóln</w:t>
-      </w:r>
-      <w:r>
-        <w:rPr>
-          <w:lang w:val="pl-PL"/>
-        </w:rPr>
-        <w:t>y</w:t>
-      </w:r>
-      <w:r>
-        <w:rPr>
-          <w:lang w:val="pl-PL"/>
-        </w:rPr>
-        <w:t xml:space="preserve"> sentyment lub nastr</w:t>
-      </w:r>
-      <w:r>
-        <w:rPr>
-          <w:lang w:val="pl-PL"/>
-        </w:rPr>
-        <w:t>ój</w:t>
-      </w:r>
-      <w:r>
-        <w:rPr>
-          <w:lang w:val="pl-PL"/>
-        </w:rPr>
-        <w:t xml:space="preserve"> zawart</w:t>
-      </w:r>
-      <w:r>
-        <w:rPr>
-          <w:lang w:val="pl-PL"/>
-        </w:rPr>
-        <w:t>y</w:t>
-      </w:r>
-      <w:r>
-        <w:rPr>
-          <w:lang w:val="pl-PL"/>
-        </w:rPr>
-        <w:t xml:space="preserve"> w tekście</w:t>
-      </w:r>
-      <w:r>
-        <w:rPr>
-          <w:lang w:val="pl-PL"/>
-        </w:rPr>
-        <w:t>,</w:t>
-      </w:r>
-      <w:r>
-        <w:rPr>
-          <w:lang w:val="pl-PL"/>
-        </w:rPr>
-        <w:t xml:space="preserve"> polegając</w:t>
-      </w:r>
-      <w:r>
-        <w:rPr>
-          <w:lang w:val="pl-PL"/>
-        </w:rPr>
-        <w:t>e</w:t>
-      </w:r>
-      <w:r>
-        <w:rPr>
-          <w:lang w:val="pl-PL"/>
-        </w:rPr>
-        <w:t xml:space="preserve"> na</w:t>
-      </w:r>
-      <w:r>
-        <w:rPr>
-          <w:lang w:val="pl-PL"/>
-        </w:rPr>
-        <w:t xml:space="preserve"> stworzeniu słownika zawierającego słowa kluczowe związane z różnymi emocjami. Na podstawie obecności tych słów w tekście, można przypisać emocje</w:t>
-      </w:r>
-      <w:r>
-        <w:rPr>
-          <w:lang w:val="pl-PL"/>
-        </w:rPr>
-        <w:t>, n</w:t>
-      </w:r>
-      <w:r>
-        <w:rPr>
-          <w:lang w:val="pl-PL"/>
-        </w:rPr>
-        <w:t>a przykład, słowa takie jak "szczęśliwy", "smutny", "zły" mogą wskazywać odpowiednio na emocje radości, smutku i złości.</w:t>
-      </w:r>
-      <w:r>
-        <w:rPr>
-          <w:lang w:val="pl-PL"/>
-        </w:rPr>
-        <w:t xml:space="preserve"> Kolejnym </w:t>
-      </w:r>
-      <w:r>
-        <w:rPr>
-          <w:lang w:val="pl-PL"/>
-        </w:rPr>
-        <w:t>sposobem</w:t>
-      </w:r>
-      <w:r>
-        <w:rPr>
-          <w:lang w:val="pl-PL"/>
-        </w:rPr>
-        <w:t xml:space="preserve"> jest </w:t>
-      </w:r>
-      <w:r>
-        <w:rPr>
-          <w:lang w:val="pl-PL"/>
-        </w:rPr>
-        <w:t>zastosowa</w:t>
-      </w:r>
-      <w:r>
-        <w:rPr>
-          <w:lang w:val="pl-PL"/>
-        </w:rPr>
-        <w:t>nie</w:t>
-      </w:r>
-      <w:r>
-        <w:rPr>
-          <w:lang w:val="pl-PL"/>
-        </w:rPr>
-        <w:t xml:space="preserve"> model</w:t>
-      </w:r>
-      <w:r>
-        <w:rPr>
-          <w:lang w:val="pl-PL"/>
-        </w:rPr>
-        <w:t>i</w:t>
-      </w:r>
-      <w:r>
-        <w:rPr>
-          <w:lang w:val="pl-PL"/>
-        </w:rPr>
-        <w:t xml:space="preserve"> opart</w:t>
-      </w:r>
-      <w:r>
-        <w:rPr>
-          <w:lang w:val="pl-PL"/>
-        </w:rPr>
-        <w:t>ych</w:t>
-      </w:r>
-      <w:r>
-        <w:rPr>
-          <w:lang w:val="pl-PL"/>
-        </w:rPr>
-        <w:t xml:space="preserve"> na uczeniu głębokim, taki</w:t>
-      </w:r>
-      <w:r>
-        <w:rPr>
-          <w:lang w:val="pl-PL"/>
-        </w:rPr>
-        <w:t>ch</w:t>
-      </w:r>
-      <w:r>
-        <w:rPr>
-          <w:lang w:val="pl-PL"/>
-        </w:rPr>
-        <w:t xml:space="preserve"> jak rekurencyjne sieci neuronowe (RNN), sieci splotowe (CNN) lub modele transformerowe. Modele te są w stanie uwzględnić kontekst i zależności między słowami w tekście, co pozwala na lepsze wykrywanie emocji.</w:t>
-      </w:r>
-      <w:r>
-        <w:rPr>
-          <w:lang w:val="pl-PL"/>
-        </w:rPr>
-        <w:t xml:space="preserve"> Pod uwagę wezmę także napisanie </w:t>
-      </w:r>
-      <w:r>
-        <w:rPr>
-          <w:lang w:val="pl-PL"/>
-        </w:rPr>
-        <w:t>klasyfikator</w:t>
-      </w:r>
-      <w:r>
-        <w:rPr>
-          <w:lang w:val="pl-PL"/>
-        </w:rPr>
-        <w:t>a</w:t>
-      </w:r>
-      <w:r>
-        <w:rPr>
-          <w:lang w:val="pl-PL"/>
-        </w:rPr>
-        <w:t xml:space="preserve"> opart</w:t>
-      </w:r>
-      <w:r>
-        <w:rPr>
-          <w:lang w:val="pl-PL"/>
-        </w:rPr>
-        <w:t>ego</w:t>
-      </w:r>
-      <w:r>
-        <w:rPr>
-          <w:lang w:val="pl-PL"/>
-        </w:rPr>
-        <w:t xml:space="preserve"> na modelach uczenia maszynowego, takich jak algorytmy drzewa decyzyjnego, regresja logistyczna, maszyny wektorów nośnych (SVM) czy sieci neuronowe. Model taki jest trenowany na danych, które zawierają teksty oznaczone etykietami emocji, aby nauczyć się przewidywać emocje na podstawie cech tekstowych.</w:t>
-      </w:r>
+        <w:pStyle w:val="ListParagraph"/>
+        <w:ind w:left="1440"/>
+        <w:rPr>
+          <w:lang w:val="pl-PL"/>
+        </w:rPr>
+      </w:pPr>
     </w:p>
     <w:p>
       <w:pPr>
@@ -1650,13 +1438,229 @@
         <w:rPr>
           <w:lang w:val="pl-PL"/>
         </w:rPr>
-        <w:t xml:space="preserve">Dane zamierzam pozyskać z portalu społecznościowego Twitter oraz z baz danych na portalu Kaggle. Do </w:t>
-      </w:r>
-      <w:r>
-        <w:rPr>
-          <w:lang w:val="pl-PL"/>
-        </w:rPr>
-        <w:t>wersjonowani</w:t>
+        <w:t>Mam zamiar przeprowadzić parę prób, sprawdzających, które z sposobów są najskuteczniejsze. Poza uczeniem maszynowym był</w:t>
+      </w:r>
+      <w:r>
+        <w:rPr>
+          <w:lang w:val="pl-PL"/>
+        </w:rPr>
+        <w:t>y</w:t>
+      </w:r>
+      <w:r>
+        <w:rPr>
+          <w:lang w:val="pl-PL"/>
+        </w:rPr>
+        <w:t>by to</w:t>
+      </w:r>
+      <w:r>
+        <w:rPr>
+          <w:lang w:val="pl-PL"/>
+        </w:rPr>
+        <w:t xml:space="preserve"> dwa podejścia, </w:t>
+      </w:r>
+      <w:r>
+        <w:rPr>
+          <w:lang w:val="pl-PL"/>
+        </w:rPr>
+        <w:t>m</w:t>
+      </w:r>
+      <w:r>
+        <w:rPr>
+          <w:lang w:val="pl-PL"/>
+        </w:rPr>
+        <w:t>etoda oparta na słowach kluczowych</w:t>
+      </w:r>
+      <w:r>
+        <w:rPr>
+          <w:lang w:val="pl-PL"/>
+        </w:rPr>
+        <w:t>,</w:t>
+      </w:r>
+      <w:r>
+        <w:rPr>
+          <w:lang w:val="pl-PL"/>
+        </w:rPr>
+        <w:t xml:space="preserve"> a także a</w:t>
+      </w:r>
+      <w:r>
+        <w:rPr>
+          <w:lang w:val="pl-PL"/>
+        </w:rPr>
+        <w:t>naliza sentymentu</w:t>
+      </w:r>
+      <w:r>
+        <w:rPr>
+          <w:lang w:val="pl-PL"/>
+        </w:rPr>
+        <w:t xml:space="preserve"> uwzględniająca </w:t>
+      </w:r>
+      <w:r>
+        <w:rPr>
+          <w:lang w:val="pl-PL"/>
+        </w:rPr>
+        <w:t>ogóln</w:t>
+      </w:r>
+      <w:r>
+        <w:rPr>
+          <w:lang w:val="pl-PL"/>
+        </w:rPr>
+        <w:t>y</w:t>
+      </w:r>
+      <w:r>
+        <w:rPr>
+          <w:lang w:val="pl-PL"/>
+        </w:rPr>
+        <w:t xml:space="preserve"> sentyment lub nastr</w:t>
+      </w:r>
+      <w:r>
+        <w:rPr>
+          <w:lang w:val="pl-PL"/>
+        </w:rPr>
+        <w:t>ój</w:t>
+      </w:r>
+      <w:r>
+        <w:rPr>
+          <w:lang w:val="pl-PL"/>
+        </w:rPr>
+        <w:t xml:space="preserve"> zawart</w:t>
+      </w:r>
+      <w:r>
+        <w:rPr>
+          <w:lang w:val="pl-PL"/>
+        </w:rPr>
+        <w:t>y</w:t>
+      </w:r>
+      <w:r>
+        <w:rPr>
+          <w:lang w:val="pl-PL"/>
+        </w:rPr>
+        <w:t xml:space="preserve"> w tekście</w:t>
+      </w:r>
+      <w:r>
+        <w:rPr>
+          <w:lang w:val="pl-PL"/>
+        </w:rPr>
+        <w:t>,</w:t>
+      </w:r>
+      <w:r>
+        <w:rPr>
+          <w:lang w:val="pl-PL"/>
+        </w:rPr>
+        <w:t xml:space="preserve"> polegając</w:t>
+      </w:r>
+      <w:r>
+        <w:rPr>
+          <w:lang w:val="pl-PL"/>
+        </w:rPr>
+        <w:t>e</w:t>
+      </w:r>
+      <w:r>
+        <w:rPr>
+          <w:lang w:val="pl-PL"/>
+        </w:rPr>
+        <w:t xml:space="preserve"> na</w:t>
+      </w:r>
+      <w:r>
+        <w:rPr>
+          <w:lang w:val="pl-PL"/>
+        </w:rPr>
+        <w:t xml:space="preserve"> stworzeniu słownika zawierającego słowa kluczowe związane z różnymi emocjami. Na podstawie obecności tych słów w tekście, można przypisać emocje</w:t>
+      </w:r>
+      <w:r>
+        <w:rPr>
+          <w:lang w:val="pl-PL"/>
+        </w:rPr>
+        <w:t>, n</w:t>
+      </w:r>
+      <w:r>
+        <w:rPr>
+          <w:lang w:val="pl-PL"/>
+        </w:rPr>
+        <w:t>a przykład, słowa takie jak "szczęśliwy", "smutny", "zły" mogą wskazywać odpowiednio na emocje radości, smutku i złości.</w:t>
+      </w:r>
+      <w:r>
+        <w:rPr>
+          <w:lang w:val="pl-PL"/>
+        </w:rPr>
+        <w:t xml:space="preserve"> Kolejnym </w:t>
+      </w:r>
+      <w:r>
+        <w:rPr>
+          <w:lang w:val="pl-PL"/>
+        </w:rPr>
+        <w:t>sposobem</w:t>
+      </w:r>
+      <w:r>
+        <w:rPr>
+          <w:lang w:val="pl-PL"/>
+        </w:rPr>
+        <w:t xml:space="preserve"> jest </w:t>
+      </w:r>
+      <w:r>
+        <w:rPr>
+          <w:lang w:val="pl-PL"/>
+        </w:rPr>
+        <w:t>zastosowa</w:t>
+      </w:r>
+      <w:r>
+        <w:rPr>
+          <w:lang w:val="pl-PL"/>
+        </w:rPr>
+        <w:t>nie</w:t>
+      </w:r>
+      <w:r>
+        <w:rPr>
+          <w:lang w:val="pl-PL"/>
+        </w:rPr>
+        <w:t xml:space="preserve"> model</w:t>
+      </w:r>
+      <w:r>
+        <w:rPr>
+          <w:lang w:val="pl-PL"/>
+        </w:rPr>
+        <w:t>i</w:t>
+      </w:r>
+      <w:r>
+        <w:rPr>
+          <w:lang w:val="pl-PL"/>
+        </w:rPr>
+        <w:t xml:space="preserve"> opart</w:t>
+      </w:r>
+      <w:r>
+        <w:rPr>
+          <w:lang w:val="pl-PL"/>
+        </w:rPr>
+        <w:t>ych</w:t>
+      </w:r>
+      <w:r>
+        <w:rPr>
+          <w:lang w:val="pl-PL"/>
+        </w:rPr>
+        <w:t xml:space="preserve"> na uczeniu głębokim, taki</w:t>
+      </w:r>
+      <w:r>
+        <w:rPr>
+          <w:lang w:val="pl-PL"/>
+        </w:rPr>
+        <w:t>ch</w:t>
+      </w:r>
+      <w:r>
+        <w:rPr>
+          <w:lang w:val="pl-PL"/>
+        </w:rPr>
+        <w:t xml:space="preserve"> jak rekurencyjne sieci neuronowe (RNN), sieci splotowe (CNN) lub modele transformerowe. Modele te są w stanie uwzględnić kontekst i zależności między słowami w tekście, co pozwala na lepsze wykrywanie emocji.</w:t>
+      </w:r>
+      <w:r>
+        <w:rPr>
+          <w:lang w:val="pl-PL"/>
+        </w:rPr>
+        <w:t xml:space="preserve"> Pod uwagę wezmę także napisanie </w:t>
+      </w:r>
+      <w:r>
+        <w:rPr>
+          <w:lang w:val="pl-PL"/>
+        </w:rPr>
+        <w:t>klasyfikator</w:t>
       </w:r>
       <w:r>
         <w:rPr>
@@ -1668,53 +1672,270 @@
         <w:rPr>
           <w:lang w:val="pl-PL"/>
         </w:rPr>
-        <w:t>, konfiguracj</w:t>
-      </w:r>
-      <w:r>
-        <w:rPr>
-          <w:lang w:val="pl-PL"/>
-        </w:rPr>
-        <w:t>i</w:t>
-      </w:r>
-      <w:r>
-        <w:rPr>
-          <w:lang w:val="pl-PL"/>
-        </w:rPr>
-        <w:t xml:space="preserve"> eksperymentów </w:t>
-      </w:r>
-      <w:r>
-        <w:rPr>
-          <w:lang w:val="pl-PL"/>
-        </w:rPr>
-        <w:t>chciałabym wypróbować</w:t>
-      </w:r>
-      <w:r>
-        <w:rPr>
-          <w:lang w:val="pl-PL"/>
-        </w:rPr>
-        <w:t xml:space="preserve"> frameworku</w:t>
-      </w:r>
-      <w:r>
-        <w:rPr>
-          <w:lang w:val="pl-PL"/>
-        </w:rPr>
-        <w:t xml:space="preserve"> Hydra</w:t>
-      </w:r>
-      <w:r>
-        <w:rPr>
-          <w:lang w:val="pl-PL"/>
-        </w:rPr>
-        <w:t xml:space="preserve"> oraz Django do zbudowania aplikacji.</w:t>
+        <w:t xml:space="preserve"> opart</w:t>
+      </w:r>
+      <w:r>
+        <w:rPr>
+          <w:lang w:val="pl-PL"/>
+        </w:rPr>
+        <w:t>ego</w:t>
+      </w:r>
+      <w:r>
+        <w:rPr>
+          <w:lang w:val="pl-PL"/>
+        </w:rPr>
+        <w:t xml:space="preserve"> na modelach uczenia maszynowego, takich jak algorytmy drzewa decyzyjnego, regresja logistyczna, maszyny wektorów nośnych (SVM) czy sieci neuronowe. Model taki jest trenowany na danych, które zawierają teksty oznaczone etykietami emocji, aby nauczyć się przewidywać emocje na podstawie cech tekstowych.</w:t>
       </w:r>
     </w:p>
     <w:p>
       <w:pPr>
         <w:rPr>
-          <w:sz w:val="24"/>
-          <w:szCs w:val="24"/>
-          <w:lang w:val="pl-PL"/>
-        </w:rPr>
-      </w:pPr>
+          <w:lang w:val="pl-PL"/>
+        </w:rPr>
+      </w:pPr>
+      <w:r>
+        <w:rPr>
+          <w:lang w:val="pl-PL"/>
+        </w:rPr>
+        <w:t xml:space="preserve">Dane zamierzam pozyskać z portalu społecznościowego Twitter oraz z baz danych na portalu Kaggle. Do </w:t>
+      </w:r>
+      <w:r>
+        <w:rPr>
+          <w:lang w:val="pl-PL"/>
+        </w:rPr>
+        <w:t>wersjonowani</w:t>
+      </w:r>
+      <w:r>
+        <w:rPr>
+          <w:lang w:val="pl-PL"/>
+        </w:rPr>
+        <w:t>a</w:t>
+      </w:r>
+      <w:r>
+        <w:rPr>
+          <w:lang w:val="pl-PL"/>
+        </w:rPr>
+        <w:t>, konfiguracj</w:t>
+      </w:r>
+      <w:r>
+        <w:rPr>
+          <w:lang w:val="pl-PL"/>
+        </w:rPr>
+        <w:t>i</w:t>
+      </w:r>
+      <w:r>
+        <w:rPr>
+          <w:lang w:val="pl-PL"/>
+        </w:rPr>
+        <w:t xml:space="preserve"> eksperymentów </w:t>
+      </w:r>
+      <w:r>
+        <w:rPr>
+          <w:lang w:val="pl-PL"/>
+        </w:rPr>
+        <w:t>chciałabym wypróbować</w:t>
+      </w:r>
+      <w:r>
+        <w:rPr>
+          <w:lang w:val="pl-PL"/>
+        </w:rPr>
+        <w:t xml:space="preserve"> frameworku</w:t>
+      </w:r>
+      <w:r>
+        <w:rPr>
+          <w:lang w:val="pl-PL"/>
+        </w:rPr>
+        <w:t xml:space="preserve"> Hydra</w:t>
+      </w:r>
+      <w:r>
+        <w:rPr>
+          <w:lang w:val="pl-PL"/>
+        </w:rPr>
+        <w:t xml:space="preserve"> oraz Django do zbudowania aplikacji.</w:t>
+      </w:r>
+    </w:p>
+    <w:p>
+      <w:pPr>
+        <w:rPr>
+          <w:lang w:val="pl-PL"/>
+        </w:rPr>
+      </w:pPr>
+    </w:p>
+    <w:p>
+      <w:pPr>
+        <w:rPr>
+          <w:lang w:val="pl-PL"/>
+        </w:rPr>
+      </w:pPr>
+    </w:p>
+    <w:p>
+      <w:pPr>
+        <w:rPr>
+          <w:lang w:val="pl-PL"/>
+        </w:rPr>
+      </w:pPr>
+    </w:p>
+    <w:p>
+      <w:pPr>
+        <w:rPr>
+          <w:lang w:val="pl-PL"/>
+        </w:rPr>
+      </w:pPr>
+    </w:p>
+    <w:p>
+      <w:pPr>
+        <w:pStyle w:val="Heading1"/>
+        <w:jc w:val="center"/>
+        <w:rPr>
+          <w:sz w:val="36"/>
+          <w:szCs w:val="36"/>
+          <w:lang w:val="pl-PL"/>
+        </w:rPr>
+      </w:pPr>
+      <w:r>
+        <w:rPr>
+          <w:sz w:val="36"/>
+          <w:szCs w:val="36"/>
+          <w:lang w:val="pl-PL"/>
+        </w:rPr>
+        <w:lastRenderedPageBreak/>
+        <w:t>Diagram przypadków użycia</w:t>
+      </w:r>
+    </w:p>
+    <w:p>
+      <w:pPr>
+        <w:jc w:val="center"/>
+        <w:rPr>
+          <w:lang w:val="pl-PL"/>
+        </w:rPr>
+      </w:pPr>
+      <w:r>
+        <w:rPr>
+          <w:lang w:val="pl-PL"/>
+        </w:rPr>
+        <w:drawing>
+          <wp:inline distT="0" distB="0" distL="0" distR="0" wp14:anchorId="545A17C6" wp14:editId="0B104689">
+            <wp:extent cx="4038600" cy="3974944"/>
+            <wp:effectExtent l="0" t="0" r="0" b="6985"/>
+            <wp:docPr id="2048081779" name="Picture 1" descr="A diagram of a person with blue circles and white text&#10;&#10;Description automatically generated with low confidence"/>
+            <wp:cNvGraphicFramePr>
+              <a:graphicFrameLocks xmlns:a="http://schemas.openxmlformats.org/drawingml/2006/main" noChangeAspect="1"/>
+            </wp:cNvGraphicFramePr>
+            <a:graphic xmlns:a="http://schemas.openxmlformats.org/drawingml/2006/main">
+              <a:graphicData uri="http://schemas.openxmlformats.org/drawingml/2006/picture">
+                <pic:pic xmlns:pic="http://schemas.openxmlformats.org/drawingml/2006/picture">
+                  <pic:nvPicPr>
+                    <pic:cNvPr id="2048081779" name="Picture 1" descr="A diagram of a person with blue circles and white text&#10;&#10;Description automatically generated with low confidence"/>
+                    <pic:cNvPicPr/>
+                  </pic:nvPicPr>
+                  <pic:blipFill>
+                    <a:blip r:embed="rId6"/>
+                    <a:stretch>
+                      <a:fillRect/>
+                    </a:stretch>
+                  </pic:blipFill>
+                  <pic:spPr>
+                    <a:xfrm>
+                      <a:off x="0" y="0"/>
+                      <a:ext cx="4040719" cy="3977029"/>
+                    </a:xfrm>
+                    <a:prstGeom prst="rect">
+                      <a:avLst/>
+                    </a:prstGeom>
+                  </pic:spPr>
+                </pic:pic>
+              </a:graphicData>
+            </a:graphic>
+          </wp:inline>
+        </w:drawing>
+      </w:r>
+    </w:p>
+    <w:p>
+      <w:pPr>
+        <w:pStyle w:val="Heading1"/>
+        <w:jc w:val="center"/>
+        <w:rPr>
+          <w:sz w:val="36"/>
+          <w:szCs w:val="36"/>
+          <w:lang w:val="pl-PL"/>
+        </w:rPr>
+      </w:pPr>
+      <w:r>
+        <w:rPr>
+          <w:sz w:val="36"/>
+          <w:szCs w:val="36"/>
+          <w:lang w:val="pl-PL"/>
+        </w:rPr>
+        <w:t>Projekt bazy danych</w:t>
+      </w:r>
+    </w:p>
+    <w:p>
+      <w:pPr>
+        <w:rPr>
+          <w:lang w:val="pl-PL"/>
+        </w:rPr>
+      </w:pPr>
+    </w:p>
+    <w:p>
+      <w:pPr>
+        <w:jc w:val="center"/>
+        <w:rPr>
+          <w:lang w:val="pl-PL"/>
+        </w:rPr>
+      </w:pPr>
+      <w:r>
+        <w:rPr>
+          <w:noProof/>
+        </w:rPr>
+        <w:drawing>
+          <wp:inline distT="0" distB="0" distL="0" distR="0" wp14:anchorId="50AE2FA7" wp14:editId="5BD35739">
+            <wp:extent cx="3546697" cy="3133725"/>
+            <wp:effectExtent l="0" t="0" r="0" b="0"/>
+            <wp:docPr id="564592481" name="Picture 3" descr="A picture containing text, screenshot, font, number&#10;&#10;Description automatically generated"/>
+            <wp:cNvGraphicFramePr>
+              <a:graphicFrameLocks xmlns:a="http://schemas.openxmlformats.org/drawingml/2006/main" noChangeAspect="1"/>
+            </wp:cNvGraphicFramePr>
+            <a:graphic xmlns:a="http://schemas.openxmlformats.org/drawingml/2006/main">
+              <a:graphicData uri="http://schemas.openxmlformats.org/drawingml/2006/picture">
+                <pic:pic xmlns:pic="http://schemas.openxmlformats.org/drawingml/2006/picture">
+                  <pic:nvPicPr>
+                    <pic:cNvPr id="564592481" name="Picture 3" descr="A picture containing text, screenshot, font, number&#10;&#10;Description automatically generated"/>
+                    <pic:cNvPicPr>
+                      <a:picLocks noChangeAspect="1" noChangeArrowheads="1"/>
+                    </pic:cNvPicPr>
+                  </pic:nvPicPr>
+                  <pic:blipFill>
+                    <a:blip r:embed="rId7">
+                      <a:extLst>
+                        <a:ext uri="{28A0092B-C50C-407E-A947-70E740481C1C}">
+                          <a14:useLocalDpi xmlns:a14="http://schemas.microsoft.com/office/drawing/2010/main" val="0"/>
+                        </a:ext>
+                      </a:extLst>
+                    </a:blip>
+                    <a:srcRect/>
+                    <a:stretch>
+                      <a:fillRect/>
+                    </a:stretch>
+                  </pic:blipFill>
+                  <pic:spPr bwMode="auto">
+                    <a:xfrm>
+                      <a:off x="0" y="0"/>
+                      <a:ext cx="3565352" cy="3150208"/>
+                    </a:xfrm>
+                    <a:prstGeom prst="rect">
+                      <a:avLst/>
+                    </a:prstGeom>
+                    <a:noFill/>
+                    <a:ln>
+                      <a:noFill/>
+                    </a:ln>
+                  </pic:spPr>
+                </pic:pic>
+              </a:graphicData>
+            </a:graphic>
+          </wp:inline>
+        </w:drawing>
+      </w:r>
     </w:p>
     <w:sectPr>
       <w:pgSz w:w="12240" w:h="15840"/>
@@ -2250,6 +2471,27 @@
     <w:name w:val="Normal"/>
     <w:qFormat/>
   </w:style>
+  <w:style w:type="paragraph" w:styleId="Heading1">
+    <w:name w:val="heading 1"/>
+    <w:basedOn w:val="Normal"/>
+    <w:next w:val="Normal"/>
+    <w:link w:val="Heading1Char"/>
+    <w:uiPriority w:val="9"/>
+    <w:qFormat/>
+    <w:rsid w:val="00555708"/>
+    <w:pPr>
+      <w:keepNext/>
+      <w:keepLines/>
+      <w:spacing w:before="240" w:after="0"/>
+      <w:outlineLvl w:val="0"/>
+    </w:pPr>
+    <w:rPr>
+      <w:rFonts w:asciiTheme="majorHAnsi" w:eastAsiaTheme="majorEastAsia" w:hAnsiTheme="majorHAnsi" w:cstheme="majorBidi"/>
+      <w:color w:val="2F5496" w:themeColor="accent1" w:themeShade="BF"/>
+      <w:sz w:val="32"/>
+      <w:szCs w:val="32"/>
+    </w:rPr>
+  </w:style>
   <w:style w:type="character" w:default="1" w:styleId="DefaultParagraphFont">
     <w:name w:val="Default Paragraph Font"/>
     <w:uiPriority w:val="1"/>
@@ -2314,6 +2556,19 @@
       <w:ind w:left="720"/>
       <w:contextualSpacing/>
     </w:pPr>
+  </w:style>
+  <w:style w:type="character" w:customStyle="1" w:styleId="Heading1Char">
+    <w:name w:val="Heading 1 Char"/>
+    <w:basedOn w:val="DefaultParagraphFont"/>
+    <w:link w:val="Heading1"/>
+    <w:uiPriority w:val="9"/>
+    <w:rsid w:val="00555708"/>
+    <w:rPr>
+      <w:rFonts w:asciiTheme="majorHAnsi" w:eastAsiaTheme="majorEastAsia" w:hAnsiTheme="majorHAnsi" w:cstheme="majorBidi"/>
+      <w:color w:val="2F5496" w:themeColor="accent1" w:themeShade="BF"/>
+      <w:sz w:val="32"/>
+      <w:szCs w:val="32"/>
+    </w:rPr>
   </w:style>
 </w:styles>
 </file>

</xml_diff>